<commit_message>
new update on homework
</commit_message>
<xml_diff>
--- a/Homework #1/Assignment 1_BUSAD 137.docx
+++ b/Homework #1/Assignment 1_BUSAD 137.docx
@@ -39,8 +39,6 @@
         </w:rPr>
         <w:t>Trevor Cardoza</w:t>
       </w:r>
-      <w:bookmarkStart w:id="0" w:name="_GoBack"/>
-      <w:bookmarkEnd w:id="0"/>
       <w:r>
         <w:rPr>
           <w:rFonts w:ascii="Book Antiqua" w:hAnsi="Book Antiqua"/>
@@ -610,6 +608,89 @@
         </w:rPr>
         <w:tab/>
       </w:r>
+      <w:r>
+        <w:rPr>
+          <w:rFonts w:ascii="Book Antiqua" w:hAnsi="Book Antiqua"/>
+          <w:noProof/>
+          <w:sz w:val="20"/>
+          <w:szCs w:val="20"/>
+        </w:rPr>
+        <w:drawing>
+          <wp:inline distT="0" distB="0" distL="0" distR="0" wp14:anchorId="515ABFD2" wp14:editId="61C2CAE2">
+            <wp:extent cx="4432300" cy="2514600"/>
+            <wp:effectExtent l="0" t="0" r="0" b="0"/>
+            <wp:docPr id="4" name="Picture 4" descr="Chart, scatter chart&#10;&#10;Description automatically generated"/>
+            <wp:cNvGraphicFramePr>
+              <a:graphicFrameLocks xmlns:a="http://schemas.openxmlformats.org/drawingml/2006/main" noChangeAspect="1"/>
+            </wp:cNvGraphicFramePr>
+            <a:graphic xmlns:a="http://schemas.openxmlformats.org/drawingml/2006/main">
+              <a:graphicData uri="http://schemas.openxmlformats.org/drawingml/2006/picture">
+                <pic:pic xmlns:pic="http://schemas.openxmlformats.org/drawingml/2006/picture">
+                  <pic:nvPicPr>
+                    <pic:cNvPr id="4" name="Screen Shot 2021-03-03 at 1.01.37 PM.png"/>
+                    <pic:cNvPicPr/>
+                  </pic:nvPicPr>
+                  <pic:blipFill>
+                    <a:blip r:embed="rId7">
+                      <a:extLst>
+                        <a:ext uri="{28A0092B-C50C-407E-A947-70E740481C1C}">
+                          <a14:useLocalDpi xmlns:a14="http://schemas.microsoft.com/office/drawing/2010/main" val="0"/>
+                        </a:ext>
+                      </a:extLst>
+                    </a:blip>
+                    <a:stretch>
+                      <a:fillRect/>
+                    </a:stretch>
+                  </pic:blipFill>
+                  <pic:spPr>
+                    <a:xfrm>
+                      <a:off x="0" y="0"/>
+                      <a:ext cx="4432300" cy="2514600"/>
+                    </a:xfrm>
+                    <a:prstGeom prst="rect">
+                      <a:avLst/>
+                    </a:prstGeom>
+                  </pic:spPr>
+                </pic:pic>
+              </a:graphicData>
+            </a:graphic>
+          </wp:inline>
+        </w:drawing>
+      </w:r>
+    </w:p>
+    <w:p>
+      <w:pPr>
+        <w:spacing w:after="0" w:line="240" w:lineRule="auto"/>
+        <w:rPr>
+          <w:rFonts w:ascii="Book Antiqua" w:hAnsi="Book Antiqua"/>
+          <w:b/>
+          <w:bCs/>
+          <w:sz w:val="20"/>
+          <w:szCs w:val="20"/>
+        </w:rPr>
+      </w:pPr>
+      <w:proofErr w:type="gramStart"/>
+      <w:r>
+        <w:rPr>
+          <w:rFonts w:ascii="Book Antiqua" w:hAnsi="Book Antiqua"/>
+          <w:b/>
+          <w:bCs/>
+          <w:sz w:val="20"/>
+          <w:szCs w:val="20"/>
+        </w:rPr>
+        <w:t>Yes</w:t>
+      </w:r>
+      <w:proofErr w:type="gramEnd"/>
+      <w:r>
+        <w:rPr>
+          <w:rFonts w:ascii="Book Antiqua" w:hAnsi="Book Antiqua"/>
+          <w:b/>
+          <w:bCs/>
+          <w:sz w:val="20"/>
+          <w:szCs w:val="20"/>
+        </w:rPr>
+        <w:t xml:space="preserve"> because it shows us a clear separation between the yield between 10 years and 25 years</w:t>
+      </w:r>
     </w:p>
     <w:p>
       <w:pPr>
@@ -831,62 +912,66 @@
           <w:szCs w:val="20"/>
         </w:rPr>
       </w:pPr>
-      <w:r>
-        <w:rPr>
-          <w:rFonts w:ascii="Book Antiqua" w:hAnsi="Book Antiqua"/>
-          <w:sz w:val="20"/>
-          <w:szCs w:val="20"/>
-        </w:rPr>
-        <w:tab/>
-      </w:r>
-    </w:p>
-    <w:p>
-      <w:pPr>
-        <w:spacing w:after="0" w:line="240" w:lineRule="auto"/>
-        <w:rPr>
-          <w:rFonts w:ascii="Book Antiqua" w:hAnsi="Book Antiqua"/>
-          <w:sz w:val="20"/>
-          <w:szCs w:val="20"/>
-        </w:rPr>
-      </w:pPr>
-      <w:r>
-        <w:rPr>
-          <w:rFonts w:ascii="Book Antiqua" w:hAnsi="Book Antiqua"/>
-          <w:sz w:val="20"/>
-          <w:szCs w:val="20"/>
-        </w:rPr>
-        <w:tab/>
-      </w:r>
-    </w:p>
-    <w:p>
-      <w:pPr>
-        <w:spacing w:after="0" w:line="240" w:lineRule="auto"/>
-        <w:rPr>
-          <w:rFonts w:ascii="Book Antiqua" w:hAnsi="Book Antiqua"/>
-          <w:sz w:val="20"/>
-          <w:szCs w:val="20"/>
-        </w:rPr>
-      </w:pPr>
-    </w:p>
-    <w:p>
-      <w:pPr>
-        <w:spacing w:after="0" w:line="240" w:lineRule="auto"/>
-        <w:rPr>
-          <w:rFonts w:ascii="Book Antiqua" w:hAnsi="Book Antiqua"/>
-          <w:sz w:val="20"/>
-          <w:szCs w:val="20"/>
-        </w:rPr>
-      </w:pPr>
-    </w:p>
-    <w:p>
-      <w:pPr>
-        <w:spacing w:after="0" w:line="240" w:lineRule="auto"/>
-        <w:rPr>
-          <w:rFonts w:ascii="Book Antiqua" w:hAnsi="Book Antiqua"/>
-          <w:sz w:val="20"/>
-          <w:szCs w:val="20"/>
-        </w:rPr>
-      </w:pPr>
+    </w:p>
+    <w:p>
+      <w:pPr>
+        <w:spacing w:after="0" w:line="240" w:lineRule="auto"/>
+        <w:rPr>
+          <w:rFonts w:ascii="Book Antiqua" w:hAnsi="Book Antiqua"/>
+          <w:sz w:val="20"/>
+          <w:szCs w:val="20"/>
+        </w:rPr>
+      </w:pPr>
+      <w:r>
+        <w:rPr>
+          <w:rFonts w:ascii="Book Antiqua" w:hAnsi="Book Antiqua"/>
+          <w:noProof/>
+          <w:sz w:val="20"/>
+          <w:szCs w:val="20"/>
+        </w:rPr>
+        <w:lastRenderedPageBreak/>
+        <w:drawing>
+          <wp:inline distT="0" distB="0" distL="0" distR="0" wp14:anchorId="7EAB77AA" wp14:editId="03B6C672">
+            <wp:extent cx="4495800" cy="2667000"/>
+            <wp:effectExtent l="0" t="0" r="0" b="0"/>
+            <wp:docPr id="3" name="Picture 3" descr="Chart, scatter chart&#10;&#10;Description automatically generated"/>
+            <wp:cNvGraphicFramePr>
+              <a:graphicFrameLocks xmlns:a="http://schemas.openxmlformats.org/drawingml/2006/main" noChangeAspect="1"/>
+            </wp:cNvGraphicFramePr>
+            <a:graphic xmlns:a="http://schemas.openxmlformats.org/drawingml/2006/main">
+              <a:graphicData uri="http://schemas.openxmlformats.org/drawingml/2006/picture">
+                <pic:pic xmlns:pic="http://schemas.openxmlformats.org/drawingml/2006/picture">
+                  <pic:nvPicPr>
+                    <pic:cNvPr id="3" name="Screen Shot 2021-03-01 at 12.46.14 PM.png"/>
+                    <pic:cNvPicPr/>
+                  </pic:nvPicPr>
+                  <pic:blipFill>
+                    <a:blip r:embed="rId8">
+                      <a:extLst>
+                        <a:ext uri="{28A0092B-C50C-407E-A947-70E740481C1C}">
+                          <a14:useLocalDpi xmlns:a14="http://schemas.microsoft.com/office/drawing/2010/main" val="0"/>
+                        </a:ext>
+                      </a:extLst>
+                    </a:blip>
+                    <a:stretch>
+                      <a:fillRect/>
+                    </a:stretch>
+                  </pic:blipFill>
+                  <pic:spPr>
+                    <a:xfrm>
+                      <a:off x="0" y="0"/>
+                      <a:ext cx="4495800" cy="2667000"/>
+                    </a:xfrm>
+                    <a:prstGeom prst="rect">
+                      <a:avLst/>
+                    </a:prstGeom>
+                  </pic:spPr>
+                </pic:pic>
+              </a:graphicData>
+            </a:graphic>
+          </wp:inline>
+        </w:drawing>
+      </w:r>
     </w:p>
     <w:p>
       <w:pPr>
@@ -1048,20 +1133,132 @@
         <w:spacing w:after="0" w:line="240" w:lineRule="auto"/>
         <w:rPr>
           <w:rFonts w:ascii="Book Antiqua" w:hAnsi="Book Antiqua"/>
-          <w:sz w:val="20"/>
-          <w:szCs w:val="20"/>
-        </w:rPr>
-      </w:pPr>
-    </w:p>
-    <w:p>
-      <w:pPr>
-        <w:spacing w:after="0" w:line="240" w:lineRule="auto"/>
-        <w:rPr>
-          <w:rFonts w:ascii="Book Antiqua" w:hAnsi="Book Antiqua"/>
-          <w:sz w:val="20"/>
-          <w:szCs w:val="20"/>
-        </w:rPr>
-      </w:pPr>
+          <w:b/>
+          <w:bCs/>
+          <w:sz w:val="20"/>
+          <w:szCs w:val="20"/>
+        </w:rPr>
+      </w:pPr>
+      <w:r>
+        <w:rPr>
+          <w:rFonts w:ascii="Book Antiqua" w:hAnsi="Book Antiqua"/>
+          <w:b/>
+          <w:bCs/>
+          <w:sz w:val="20"/>
+          <w:szCs w:val="20"/>
+        </w:rPr>
+        <w:t xml:space="preserve">Baseline: </w:t>
+      </w:r>
+      <w:r>
+        <w:rPr>
+          <w:rFonts w:ascii="Book Antiqua" w:hAnsi="Book Antiqua"/>
+          <w:b/>
+          <w:bCs/>
+          <w:sz w:val="20"/>
+          <w:szCs w:val="20"/>
+        </w:rPr>
+        <w:t>0.526750659</w:t>
+      </w:r>
+    </w:p>
+    <w:p>
+      <w:pPr>
+        <w:spacing w:after="0" w:line="240" w:lineRule="auto"/>
+        <w:rPr>
+          <w:rFonts w:ascii="Book Antiqua" w:hAnsi="Book Antiqua"/>
+          <w:b/>
+          <w:bCs/>
+          <w:sz w:val="20"/>
+          <w:szCs w:val="20"/>
+        </w:rPr>
+      </w:pPr>
+      <w:r>
+        <w:rPr>
+          <w:rFonts w:ascii="Book Antiqua" w:hAnsi="Book Antiqua"/>
+          <w:b/>
+          <w:bCs/>
+          <w:sz w:val="20"/>
+          <w:szCs w:val="20"/>
+        </w:rPr>
+        <w:t xml:space="preserve">Quadratic: </w:t>
+      </w:r>
+      <w:r>
+        <w:rPr>
+          <w:rFonts w:ascii="Book Antiqua" w:hAnsi="Book Antiqua"/>
+          <w:b/>
+          <w:bCs/>
+          <w:sz w:val="20"/>
+          <w:szCs w:val="20"/>
+        </w:rPr>
+        <w:t>0.380024613</w:t>
+      </w:r>
+    </w:p>
+    <w:p>
+      <w:pPr>
+        <w:spacing w:after="0" w:line="240" w:lineRule="auto"/>
+        <w:rPr>
+          <w:rFonts w:ascii="Book Antiqua" w:hAnsi="Book Antiqua"/>
+          <w:b/>
+          <w:bCs/>
+          <w:sz w:val="20"/>
+          <w:szCs w:val="20"/>
+        </w:rPr>
+      </w:pPr>
+    </w:p>
+    <w:p>
+      <w:pPr>
+        <w:spacing w:after="0" w:line="240" w:lineRule="auto"/>
+        <w:rPr>
+          <w:rFonts w:ascii="Book Antiqua" w:hAnsi="Book Antiqua"/>
+          <w:b/>
+          <w:bCs/>
+          <w:sz w:val="20"/>
+          <w:szCs w:val="20"/>
+        </w:rPr>
+      </w:pPr>
+      <w:r>
+        <w:rPr>
+          <w:rFonts w:ascii="Book Antiqua" w:hAnsi="Book Antiqua"/>
+          <w:b/>
+          <w:bCs/>
+          <w:sz w:val="20"/>
+          <w:szCs w:val="20"/>
+        </w:rPr>
+        <w:t>Baseline is bigger</w:t>
+      </w:r>
+    </w:p>
+    <w:p>
+      <w:pPr>
+        <w:spacing w:after="0" w:line="240" w:lineRule="auto"/>
+        <w:rPr>
+          <w:rFonts w:ascii="Book Antiqua" w:hAnsi="Book Antiqua"/>
+          <w:b/>
+          <w:bCs/>
+          <w:sz w:val="20"/>
+          <w:szCs w:val="20"/>
+        </w:rPr>
+      </w:pPr>
+    </w:p>
+    <w:p>
+      <w:pPr>
+        <w:spacing w:after="0" w:line="240" w:lineRule="auto"/>
+        <w:rPr>
+          <w:rFonts w:ascii="Book Antiqua" w:hAnsi="Book Antiqua"/>
+          <w:b/>
+          <w:bCs/>
+          <w:sz w:val="20"/>
+          <w:szCs w:val="20"/>
+        </w:rPr>
+      </w:pPr>
+      <w:r>
+        <w:rPr>
+          <w:rFonts w:ascii="Book Antiqua" w:hAnsi="Book Antiqua"/>
+          <w:b/>
+          <w:bCs/>
+          <w:sz w:val="20"/>
+          <w:szCs w:val="20"/>
+        </w:rPr>
+        <w:t>I believe the simple linear regression fits this data better</w:t>
+      </w:r>
     </w:p>
     <w:p>
       <w:pPr>
@@ -1155,7 +1352,6 @@
           <w:sz w:val="20"/>
           <w:szCs w:val="20"/>
         </w:rPr>
-        <w:lastRenderedPageBreak/>
         <w:t>Linear Optimization Model</w:t>
       </w:r>
       <w:r>
@@ -1215,7 +1411,7 @@
                     <pic:cNvPicPr/>
                   </pic:nvPicPr>
                   <pic:blipFill>
-                    <a:blip r:embed="rId7"/>
+                    <a:blip r:embed="rId9"/>
                     <a:stretch>
                       <a:fillRect/>
                     </a:stretch>
@@ -1261,6 +1457,7 @@
           <w:sz w:val="20"/>
           <w:szCs w:val="20"/>
         </w:rPr>
+        <w:lastRenderedPageBreak/>
         <w:t xml:space="preserve">Assuming that the company is interested in </w:t>
       </w:r>
       <w:r>
@@ -1658,6 +1855,50 @@
           <w:szCs w:val="20"/>
         </w:rPr>
       </w:pPr>
+    </w:p>
+    <w:p>
+      <w:pPr>
+        <w:spacing w:after="0" w:line="240" w:lineRule="auto"/>
+        <w:rPr>
+          <w:rFonts w:ascii="Book Antiqua" w:hAnsi="Book Antiqua"/>
+          <w:b/>
+          <w:bCs/>
+          <w:sz w:val="20"/>
+          <w:szCs w:val="20"/>
+        </w:rPr>
+      </w:pPr>
+      <w:r>
+        <w:rPr>
+          <w:rFonts w:ascii="Book Antiqua" w:hAnsi="Book Antiqua"/>
+          <w:b/>
+          <w:bCs/>
+          <w:sz w:val="20"/>
+          <w:szCs w:val="20"/>
+        </w:rPr>
+        <w:t>500 Regular</w:t>
+      </w:r>
+    </w:p>
+    <w:p>
+      <w:pPr>
+        <w:spacing w:after="0" w:line="240" w:lineRule="auto"/>
+        <w:rPr>
+          <w:rFonts w:ascii="Book Antiqua" w:hAnsi="Book Antiqua"/>
+          <w:b/>
+          <w:bCs/>
+          <w:sz w:val="20"/>
+          <w:szCs w:val="20"/>
+        </w:rPr>
+      </w:pPr>
+      <w:r>
+        <w:rPr>
+          <w:rFonts w:ascii="Book Antiqua" w:hAnsi="Book Antiqua"/>
+          <w:b/>
+          <w:bCs/>
+          <w:sz w:val="20"/>
+          <w:szCs w:val="20"/>
+        </w:rPr>
+        <w:t>150 Catchers</w:t>
+      </w:r>
     </w:p>
     <w:p>
       <w:pPr>
@@ -1809,87 +2050,100 @@
         <w:spacing w:after="0" w:line="240" w:lineRule="auto"/>
         <w:rPr>
           <w:rFonts w:ascii="Book Antiqua" w:hAnsi="Book Antiqua"/>
-          <w:sz w:val="20"/>
-          <w:szCs w:val="20"/>
-        </w:rPr>
-      </w:pPr>
-    </w:p>
-    <w:p>
-      <w:pPr>
-        <w:spacing w:after="0" w:line="240" w:lineRule="auto"/>
-        <w:rPr>
-          <w:rFonts w:ascii="Book Antiqua" w:hAnsi="Book Antiqua"/>
-          <w:sz w:val="20"/>
-          <w:szCs w:val="20"/>
-        </w:rPr>
-      </w:pPr>
-    </w:p>
-    <w:p>
-      <w:pPr>
-        <w:spacing w:after="0" w:line="240" w:lineRule="auto"/>
-        <w:rPr>
-          <w:rFonts w:ascii="Book Antiqua" w:hAnsi="Book Antiqua"/>
-          <w:sz w:val="20"/>
-          <w:szCs w:val="20"/>
-        </w:rPr>
-      </w:pPr>
-    </w:p>
-    <w:p>
-      <w:pPr>
-        <w:spacing w:after="0" w:line="240" w:lineRule="auto"/>
-        <w:rPr>
-          <w:rFonts w:ascii="Book Antiqua" w:hAnsi="Book Antiqua"/>
-          <w:sz w:val="20"/>
-          <w:szCs w:val="20"/>
-        </w:rPr>
-      </w:pPr>
-    </w:p>
-    <w:p>
-      <w:pPr>
-        <w:spacing w:after="0" w:line="240" w:lineRule="auto"/>
-        <w:rPr>
-          <w:rFonts w:ascii="Book Antiqua" w:hAnsi="Book Antiqua"/>
-          <w:sz w:val="20"/>
-          <w:szCs w:val="20"/>
-        </w:rPr>
-      </w:pPr>
-    </w:p>
-    <w:p>
-      <w:pPr>
-        <w:spacing w:after="0" w:line="240" w:lineRule="auto"/>
-        <w:rPr>
-          <w:rFonts w:ascii="Book Antiqua" w:hAnsi="Book Antiqua"/>
-          <w:sz w:val="20"/>
-          <w:szCs w:val="20"/>
-        </w:rPr>
-      </w:pPr>
-    </w:p>
-    <w:p>
-      <w:pPr>
-        <w:spacing w:after="0" w:line="240" w:lineRule="auto"/>
-        <w:rPr>
-          <w:rFonts w:ascii="Book Antiqua" w:hAnsi="Book Antiqua"/>
-          <w:sz w:val="20"/>
-          <w:szCs w:val="20"/>
-        </w:rPr>
-      </w:pPr>
-    </w:p>
-    <w:p>
-      <w:pPr>
-        <w:spacing w:after="0" w:line="240" w:lineRule="auto"/>
-        <w:rPr>
-          <w:rFonts w:ascii="Book Antiqua" w:hAnsi="Book Antiqua"/>
-          <w:sz w:val="20"/>
-          <w:szCs w:val="20"/>
-        </w:rPr>
-      </w:pPr>
-      <w:r>
-        <w:rPr>
-          <w:rFonts w:ascii="Book Antiqua" w:hAnsi="Book Antiqua"/>
-          <w:sz w:val="20"/>
-          <w:szCs w:val="20"/>
-        </w:rPr>
-        <w:lastRenderedPageBreak/>
+          <w:b/>
+          <w:bCs/>
+          <w:sz w:val="20"/>
+          <w:szCs w:val="20"/>
+        </w:rPr>
+      </w:pPr>
+      <w:r>
+        <w:rPr>
+          <w:rFonts w:ascii="Book Antiqua" w:hAnsi="Book Antiqua"/>
+          <w:b/>
+          <w:bCs/>
+          <w:sz w:val="20"/>
+          <w:szCs w:val="20"/>
+        </w:rPr>
+        <w:t>$3,700 of total profit</w:t>
+      </w:r>
+    </w:p>
+    <w:p>
+      <w:pPr>
+        <w:spacing w:after="0" w:line="240" w:lineRule="auto"/>
+        <w:rPr>
+          <w:rFonts w:ascii="Book Antiqua" w:hAnsi="Book Antiqua"/>
+          <w:sz w:val="20"/>
+          <w:szCs w:val="20"/>
+        </w:rPr>
+      </w:pPr>
+    </w:p>
+    <w:p>
+      <w:pPr>
+        <w:spacing w:after="0" w:line="240" w:lineRule="auto"/>
+        <w:rPr>
+          <w:rFonts w:ascii="Book Antiqua" w:hAnsi="Book Antiqua"/>
+          <w:sz w:val="20"/>
+          <w:szCs w:val="20"/>
+        </w:rPr>
+      </w:pPr>
+    </w:p>
+    <w:p>
+      <w:pPr>
+        <w:spacing w:after="0" w:line="240" w:lineRule="auto"/>
+        <w:rPr>
+          <w:rFonts w:ascii="Book Antiqua" w:hAnsi="Book Antiqua"/>
+          <w:sz w:val="20"/>
+          <w:szCs w:val="20"/>
+        </w:rPr>
+      </w:pPr>
+    </w:p>
+    <w:p>
+      <w:pPr>
+        <w:spacing w:after="0" w:line="240" w:lineRule="auto"/>
+        <w:rPr>
+          <w:rFonts w:ascii="Book Antiqua" w:hAnsi="Book Antiqua"/>
+          <w:sz w:val="20"/>
+          <w:szCs w:val="20"/>
+        </w:rPr>
+      </w:pPr>
+      <w:bookmarkStart w:id="0" w:name="_GoBack"/>
+      <w:bookmarkEnd w:id="0"/>
+    </w:p>
+    <w:p>
+      <w:pPr>
+        <w:spacing w:after="0" w:line="240" w:lineRule="auto"/>
+        <w:rPr>
+          <w:rFonts w:ascii="Book Antiqua" w:hAnsi="Book Antiqua"/>
+          <w:sz w:val="20"/>
+          <w:szCs w:val="20"/>
+        </w:rPr>
+      </w:pPr>
+    </w:p>
+    <w:p>
+      <w:pPr>
+        <w:spacing w:after="0" w:line="240" w:lineRule="auto"/>
+        <w:rPr>
+          <w:rFonts w:ascii="Book Antiqua" w:hAnsi="Book Antiqua"/>
+          <w:sz w:val="20"/>
+          <w:szCs w:val="20"/>
+        </w:rPr>
+      </w:pPr>
+    </w:p>
+    <w:p>
+      <w:pPr>
+        <w:spacing w:after="0" w:line="240" w:lineRule="auto"/>
+        <w:rPr>
+          <w:rFonts w:ascii="Book Antiqua" w:hAnsi="Book Antiqua"/>
+          <w:sz w:val="20"/>
+          <w:szCs w:val="20"/>
+        </w:rPr>
+      </w:pPr>
+      <w:r>
+        <w:rPr>
+          <w:rFonts w:ascii="Book Antiqua" w:hAnsi="Book Antiqua"/>
+          <w:sz w:val="20"/>
+          <w:szCs w:val="20"/>
+        </w:rPr>
         <w:t>2.4</w:t>
       </w:r>
       <w:r>
@@ -2242,8 +2496,8 @@
     </w:p>
     <w:p/>
     <w:sectPr>
-      <w:headerReference w:type="default" r:id="rId8"/>
-      <w:footerReference w:type="default" r:id="rId9"/>
+      <w:headerReference w:type="default" r:id="rId10"/>
+      <w:footerReference w:type="default" r:id="rId11"/>
       <w:pgSz w:w="12240" w:h="15840"/>
       <w:pgMar w:top="1440" w:right="1440" w:bottom="1440" w:left="1440" w:header="720" w:footer="720" w:gutter="0"/>
       <w:cols w:space="720"/>

</xml_diff>